<commit_message>
a first version of new supply chain
</commit_message>
<xml_diff>
--- a/SCM Modelling.docx
+++ b/SCM Modelling.docx
@@ -34,13 +34,25 @@
         <w:rPr>
           <w:rFonts w:hint="eastAsia"/>
         </w:rPr>
-        <w:t>有以下步骤</w:t>
-      </w:r>
-      <w:r>
-        <w:rPr>
-          <w:rFonts w:hint="eastAsia"/>
-        </w:rPr>
-        <w:t>:</w:t>
+        <w:t>有</w:t>
+      </w:r>
+      <w:r>
+        <w:rPr>
+          <w:rFonts w:hint="eastAsia"/>
+        </w:rPr>
+        <w:t>三个</w:t>
+      </w:r>
+      <w:r>
+        <w:rPr>
+          <w:rFonts w:hint="eastAsia"/>
+        </w:rPr>
+        <w:t>步骤</w:t>
+      </w:r>
+      <w:r>
+        <w:rPr>
+          <w:rFonts w:hint="eastAsia"/>
+        </w:rPr>
+        <w:t>：</w:t>
       </w:r>
     </w:p>
     <w:p>
@@ -56,6 +68,12 @@
         <w:rPr>
           <w:rFonts w:hint="eastAsia"/>
         </w:rPr>
+        <w:t>接收货物：</w:t>
+      </w:r>
+      <w:r>
+        <w:rPr>
+          <w:rFonts w:hint="eastAsia"/>
+        </w:rPr>
         <w:t>如果有计划地货物交付</w:t>
       </w:r>
       <w:r>
@@ -96,6 +114,12 @@
         <w:rPr>
           <w:rFonts w:hint="eastAsia"/>
         </w:rPr>
+        <w:t>处理定单：</w:t>
+      </w:r>
+      <w:r>
+        <w:rPr>
+          <w:rFonts w:hint="eastAsia"/>
+        </w:rPr>
         <w:t>接收和处理定单</w:t>
       </w:r>
       <w:r>
@@ -109,6 +133,51 @@
           <w:rFonts w:hint="eastAsia"/>
         </w:rPr>
         <w:t>交付</w:t>
+      </w:r>
+      <w:r>
+        <w:rPr>
+          <w:rFonts w:hint="eastAsia"/>
+        </w:rPr>
+        <w:t>给</w:t>
+      </w:r>
+      <w:r>
+        <w:rPr>
+          <w:rFonts w:hint="eastAsia"/>
+        </w:rPr>
+        <w:t>S</w:t>
+      </w:r>
+      <w:r>
+        <w:t>hipper</w:t>
+      </w:r>
+      <w:r>
+        <w:rPr>
+          <w:rFonts w:hint="eastAsia"/>
+        </w:rPr>
+        <w:t>。订货方可以知道货物到达时间和数量。特殊情况，如果允许立即交付，交付期为</w:t>
+      </w:r>
+      <w:r>
+        <w:rPr>
+          <w:rFonts w:hint="eastAsia"/>
+        </w:rPr>
+        <w:t>0</w:t>
+      </w:r>
+      <w:r>
+        <w:rPr>
+          <w:rFonts w:hint="eastAsia"/>
+        </w:rPr>
+        <w:t>，则客户回到步骤</w:t>
+      </w:r>
+      <w:r>
+        <w:rPr>
+          <w:rFonts w:hint="eastAsia"/>
+        </w:rPr>
+        <w:t>1</w:t>
+      </w:r>
+      <w:r>
+        <w:rPr>
+          <w:rFonts w:hint="eastAsia"/>
+        </w:rPr>
+        <w:t>。</w:t>
       </w:r>
     </w:p>
     <w:p>
@@ -119,12 +188,530 @@
           <w:numId w:val="1"/>
         </w:numPr>
         <w:ind w:firstLineChars="0"/>
-      </w:pPr>
-      <w:r>
-        <w:rPr>
-          <w:rFonts w:hint="eastAsia"/>
-        </w:rPr>
-        <w:t>按补货策略</w:t>
+        <w:jc w:val="left"/>
+      </w:pPr>
+      <w:r>
+        <w:rPr>
+          <w:rFonts w:hint="eastAsia"/>
+        </w:rPr>
+        <w:t>补货：</w:t>
+      </w:r>
+      <w:r>
+        <w:rPr>
+          <w:rFonts w:hint="eastAsia"/>
+        </w:rPr>
+        <w:t>采取</w:t>
+      </w:r>
+      <w:r>
+        <w:rPr>
+          <w:rFonts w:hint="eastAsia"/>
+        </w:rPr>
+        <w:t>持续补货</w:t>
+      </w:r>
+      <w:r>
+        <w:rPr>
+          <w:rFonts w:hint="eastAsia"/>
+        </w:rPr>
+        <w:t>策略</w:t>
+      </w:r>
+      <w:r>
+        <w:rPr>
+          <w:rFonts w:hint="eastAsia"/>
+        </w:rPr>
+        <w:t>。</w:t>
+      </w:r>
+      <w:r>
+        <w:rPr>
+          <w:rFonts w:hint="eastAsia"/>
+        </w:rPr>
+        <w:t>在持续补货中</w:t>
+      </w:r>
+      <w:r>
+        <w:rPr>
+          <w:rFonts w:hint="eastAsia"/>
+        </w:rPr>
+        <w:t>，起定点最小值</w:t>
+      </w:r>
+      <w:r>
+        <w:rPr>
+          <w:rFonts w:hint="eastAsia"/>
+        </w:rPr>
+        <w:t>=</w:t>
+      </w:r>
+      <w:r>
+        <w:rPr>
+          <w:rFonts w:hint="eastAsia"/>
+        </w:rPr>
+        <w:t>交付期的预测销售量，到接收货物的那期，库存</w:t>
+      </w:r>
+      <w:r>
+        <w:rPr>
+          <w:rFonts w:hint="eastAsia"/>
+        </w:rPr>
+        <w:t>降</w:t>
+      </w:r>
+      <w:r>
+        <w:rPr>
+          <w:rFonts w:hint="eastAsia"/>
+        </w:rPr>
+        <w:t>为</w:t>
+      </w:r>
+      <w:r>
+        <w:rPr>
+          <w:rFonts w:hint="eastAsia"/>
+        </w:rPr>
+        <w:t>0</w:t>
+      </w:r>
+      <w:r>
+        <w:rPr>
+          <w:rFonts w:hint="eastAsia"/>
+        </w:rPr>
+        <w:t>，订单数量应等于最佳定单数量；</w:t>
+      </w:r>
+      <w:r>
+        <w:rPr>
+          <w:rFonts w:hint="eastAsia"/>
+        </w:rPr>
+        <w:t>简化的情况，最佳定单数量设置为</w:t>
+      </w:r>
+      <w:r>
+        <w:rPr>
+          <w:rFonts w:hint="eastAsia"/>
+        </w:rPr>
+        <w:t>P</w:t>
+      </w:r>
+      <w:r>
+        <w:rPr>
+          <w:rFonts w:hint="eastAsia"/>
+        </w:rPr>
+        <w:t>期的销售量。</w:t>
+      </w:r>
+      <w:r>
+        <w:rPr>
+          <w:rFonts w:hint="eastAsia"/>
+        </w:rPr>
+        <w:t>意味着当交付期</w:t>
+      </w:r>
+      <w:r>
+        <w:rPr>
+          <w:rFonts w:hint="eastAsia"/>
+        </w:rPr>
+        <w:t>L</w:t>
+      </w:r>
+      <w:r>
+        <w:rPr>
+          <w:rFonts w:hint="eastAsia"/>
+        </w:rPr>
+        <w:t>时，</w:t>
+      </w:r>
+      <w:r>
+        <w:rPr>
+          <w:rFonts w:hint="eastAsia"/>
+        </w:rPr>
+        <w:t>P</w:t>
+      </w:r>
+      <w:r>
+        <w:rPr>
+          <w:rFonts w:hint="eastAsia"/>
+        </w:rPr>
+        <w:t>期为补货周期，需要有</w:t>
+      </w:r>
+      <w:r>
+        <w:rPr>
+          <w:rFonts w:hint="eastAsia"/>
+        </w:rPr>
+        <w:t>L+P</w:t>
+      </w:r>
+      <w:r>
+        <w:rPr>
+          <w:rFonts w:hint="eastAsia"/>
+        </w:rPr>
+        <w:t>期销售预测。</w:t>
+      </w:r>
+    </w:p>
+    <w:p>
+      <w:pPr>
+        <w:jc w:val="left"/>
+      </w:pPr>
+    </w:p>
+    <w:p>
+      <w:pPr>
+        <w:jc w:val="left"/>
+      </w:pPr>
+      <w:r>
+        <w:rPr>
+          <w:rFonts w:hint="eastAsia"/>
+        </w:rPr>
+        <w:t>第二种逻辑：</w:t>
+      </w:r>
+      <w:r>
+        <w:rPr>
+          <w:rFonts w:hint="eastAsia"/>
+        </w:rPr>
+        <w:t xml:space="preserve"> Company</w:t>
+      </w:r>
+      <w:r>
+        <w:rPr>
+          <w:rFonts w:hint="eastAsia"/>
+        </w:rPr>
+        <w:t>在每一期中等待，货物到达，则接收货物；订单到达则处理订单；如果不再有货物到达或订单到达，则进行补货过程，如果进行适应性预测，则根据新观测到的销售额，修正预测值。</w:t>
+      </w:r>
+    </w:p>
+    <w:p>
+      <w:pPr>
+        <w:jc w:val="left"/>
+      </w:pPr>
+      <w:r>
+        <w:rPr>
+          <w:rFonts w:hint="eastAsia"/>
+        </w:rPr>
+        <w:t>在用户的接收队列中，交付期大于</w:t>
+      </w:r>
+      <w:r>
+        <w:rPr>
+          <w:rFonts w:hint="eastAsia"/>
+        </w:rPr>
+        <w:t>0</w:t>
+      </w:r>
+      <w:r>
+        <w:rPr>
+          <w:rFonts w:hint="eastAsia"/>
+        </w:rPr>
+        <w:t>的货物到达应在所有订单到达之前；</w:t>
+      </w:r>
+      <w:r>
+        <w:rPr>
+          <w:rFonts w:hint="eastAsia"/>
+        </w:rPr>
+        <w:t>如果允许交付期等于</w:t>
+      </w:r>
+      <w:r>
+        <w:rPr>
+          <w:rFonts w:hint="eastAsia"/>
+        </w:rPr>
+        <w:t>0</w:t>
+      </w:r>
+      <w:r>
+        <w:rPr>
+          <w:rFonts w:hint="eastAsia"/>
+        </w:rPr>
+        <w:t>，则情况比较复杂。不允许。</w:t>
+      </w:r>
+    </w:p>
+    <w:p>
+      <w:pPr>
+        <w:jc w:val="left"/>
+      </w:pPr>
+      <w:r>
+        <w:rPr>
+          <w:rFonts w:hint="eastAsia"/>
+        </w:rPr>
+        <w:t>企业发定单，处理定单确定数量和到货时间，处理订单的反馈可以是立即。</w:t>
+      </w:r>
+    </w:p>
+    <w:p>
+      <w:pPr>
+        <w:jc w:val="left"/>
+      </w:pPr>
+      <w:r>
+        <w:rPr>
+          <w:rFonts w:hint="eastAsia"/>
+        </w:rPr>
+        <w:t>如果没有</w:t>
+      </w:r>
+      <w:proofErr w:type="spellStart"/>
+      <w:r>
+        <w:rPr>
+          <w:rFonts w:hint="eastAsia"/>
+        </w:rPr>
+        <w:t>shiper</w:t>
+      </w:r>
+      <w:proofErr w:type="spellEnd"/>
+      <w:r>
+        <w:rPr>
+          <w:rFonts w:hint="eastAsia"/>
+        </w:rPr>
+        <w:t>，计算总库存会有问题，因为在途库存不好计算；如果没有</w:t>
+      </w:r>
+      <w:proofErr w:type="spellStart"/>
+      <w:r>
+        <w:rPr>
+          <w:rFonts w:hint="eastAsia"/>
+        </w:rPr>
+        <w:t>shiper</w:t>
+      </w:r>
+      <w:proofErr w:type="spellEnd"/>
+      <w:r>
+        <w:rPr>
+          <w:rFonts w:hint="eastAsia"/>
+        </w:rPr>
+        <w:t>，还需要延迟</w:t>
+      </w:r>
+      <w:r>
+        <w:rPr>
+          <w:rFonts w:hint="eastAsia"/>
+        </w:rPr>
+        <w:t>。所以每个</w:t>
+      </w:r>
+      <w:r>
+        <w:rPr>
+          <w:rFonts w:hint="eastAsia"/>
+        </w:rPr>
+        <w:t>Company</w:t>
+      </w:r>
+      <w:r>
+        <w:rPr>
+          <w:rFonts w:hint="eastAsia"/>
+        </w:rPr>
+        <w:t>拥有的客户名单用以检查是否还有定单，不订货的</w:t>
+      </w:r>
+      <w:r>
+        <w:t>Company</w:t>
+      </w:r>
+      <w:r>
+        <w:rPr>
+          <w:rFonts w:hint="eastAsia"/>
+        </w:rPr>
+        <w:t>发一个数量为</w:t>
+      </w:r>
+      <w:r>
+        <w:rPr>
+          <w:rFonts w:hint="eastAsia"/>
+        </w:rPr>
+        <w:t>0</w:t>
+      </w:r>
+      <w:r>
+        <w:rPr>
+          <w:rFonts w:hint="eastAsia"/>
+        </w:rPr>
+        <w:t>的订单。供应商的对订单的回执，作为接收计划，用来检查是否还有货物到达；</w:t>
+      </w:r>
+      <w:proofErr w:type="spellStart"/>
+      <w:r>
+        <w:rPr>
+          <w:rFonts w:hint="eastAsia"/>
+        </w:rPr>
+        <w:t>Shiper</w:t>
+      </w:r>
+      <w:proofErr w:type="spellEnd"/>
+      <w:r>
+        <w:rPr>
+          <w:rFonts w:hint="eastAsia"/>
+        </w:rPr>
+        <w:t>每期检查是否有符合交付期的货物，如有则交付。按照</w:t>
+      </w:r>
+      <w:proofErr w:type="spellStart"/>
+      <w:r>
+        <w:rPr>
+          <w:rFonts w:hint="eastAsia"/>
+        </w:rPr>
+        <w:t>shiper</w:t>
+      </w:r>
+      <w:proofErr w:type="spellEnd"/>
+      <w:r>
+        <w:rPr>
+          <w:rFonts w:hint="eastAsia"/>
+        </w:rPr>
+        <w:t>的设计，则有可能货物达到和订单到达交替。</w:t>
+      </w:r>
+    </w:p>
+    <w:p>
+      <w:pPr>
+        <w:jc w:val="left"/>
+      </w:pPr>
+    </w:p>
+    <w:p>
+      <w:pPr>
+        <w:jc w:val="left"/>
+      </w:pPr>
+      <w:r>
+        <w:rPr>
+          <w:rFonts w:hint="eastAsia"/>
+        </w:rPr>
+        <w:t>Company</w:t>
+      </w:r>
+      <w:r>
+        <w:rPr>
+          <w:rFonts w:hint="eastAsia"/>
+        </w:rPr>
+        <w:t>的状态，每期开始，等待货物到达；货物全部达到后；状态变迁为等待订单，订单全部完成后，如果满足持续补货条件，则做销售预测和发起补货订单，如果补货非</w:t>
+      </w:r>
+      <w:r>
+        <w:rPr>
+          <w:rFonts w:hint="eastAsia"/>
+        </w:rPr>
+        <w:t>0</w:t>
+      </w:r>
+      <w:r>
+        <w:rPr>
+          <w:rFonts w:hint="eastAsia"/>
+        </w:rPr>
+        <w:t>则进入等待订单反馈状态，否则</w:t>
+      </w:r>
+      <w:r>
+        <w:rPr>
+          <w:rFonts w:hint="eastAsia"/>
+        </w:rPr>
+        <w:t>回到下一期的开始状态。收到订单反馈后，状态回到每期的开始。</w:t>
+      </w:r>
+    </w:p>
+    <w:p>
+      <w:pPr>
+        <w:jc w:val="left"/>
+      </w:pPr>
+    </w:p>
+    <w:p>
+      <w:pPr>
+        <w:jc w:val="left"/>
+        <w:rPr>
+          <w:rFonts w:hint="eastAsia"/>
+        </w:rPr>
+      </w:pPr>
+      <w:proofErr w:type="spellStart"/>
+      <w:r>
+        <w:rPr>
+          <w:rFonts w:hint="eastAsia"/>
+        </w:rPr>
+        <w:t>Shiipper</w:t>
+      </w:r>
+      <w:proofErr w:type="spellEnd"/>
+      <w:r>
+        <w:rPr>
+          <w:rFonts w:hint="eastAsia"/>
+        </w:rPr>
+        <w:t>每期首先检查是否有到期要交付，然后，进入等待新的</w:t>
+      </w:r>
+      <w:r>
+        <w:rPr>
+          <w:rFonts w:hint="eastAsia"/>
+        </w:rPr>
+        <w:t>shipping order</w:t>
+      </w:r>
+      <w:r>
+        <w:rPr>
+          <w:rFonts w:hint="eastAsia"/>
+        </w:rPr>
+        <w:t>。运输任务或按送货时间排序成队列，从队列中取出，或按送货时间</w:t>
+      </w:r>
+      <w:proofErr w:type="gramStart"/>
+      <w:r>
+        <w:rPr>
+          <w:rFonts w:hint="eastAsia"/>
+        </w:rPr>
+        <w:t>为键做</w:t>
+      </w:r>
+      <w:proofErr w:type="gramEnd"/>
+      <w:r>
+        <w:rPr>
+          <w:rFonts w:hint="eastAsia"/>
+        </w:rPr>
+        <w:t>Map</w:t>
+      </w:r>
+      <w:r>
+        <w:rPr>
+          <w:rFonts w:hint="eastAsia"/>
+        </w:rPr>
+        <w:t>。</w:t>
+      </w:r>
+    </w:p>
+    <w:p>
+      <w:pPr>
+        <w:jc w:val="left"/>
+        <w:rPr>
+          <w:rFonts w:hint="eastAsia"/>
+        </w:rPr>
+      </w:pPr>
+    </w:p>
+    <w:p>
+      <w:pPr>
+        <w:jc w:val="left"/>
+      </w:pPr>
+      <w:r>
+        <w:rPr>
+          <w:rFonts w:hint="eastAsia"/>
+        </w:rPr>
+        <w:t>零售商每期：</w:t>
+      </w:r>
+      <w:r>
+        <w:rPr>
+          <w:rFonts w:hint="eastAsia"/>
+        </w:rPr>
+        <w:t>有批发商</w:t>
+      </w:r>
+    </w:p>
+    <w:p>
+      <w:pPr>
+        <w:ind w:firstLine="420"/>
+        <w:jc w:val="left"/>
+      </w:pPr>
+      <w:r>
+        <w:rPr>
+          <w:rFonts w:hint="eastAsia"/>
+        </w:rPr>
+        <w:t>1</w:t>
+      </w:r>
+      <w:r>
+        <w:rPr>
+          <w:rFonts w:hint="eastAsia"/>
+        </w:rPr>
+        <w:t>）检查是否有产品到达，有产品达到，补充库存；</w:t>
+      </w:r>
+    </w:p>
+    <w:p>
+      <w:pPr>
+        <w:jc w:val="left"/>
+      </w:pPr>
+      <w:r>
+        <w:tab/>
+      </w:r>
+      <w:r>
+        <w:rPr>
+          <w:rFonts w:hint="eastAsia"/>
+        </w:rPr>
+        <w:t>2</w:t>
+      </w:r>
+      <w:r>
+        <w:rPr>
+          <w:rFonts w:hint="eastAsia"/>
+        </w:rPr>
+        <w:t>）查询订单生成算法，获得订单数量；</w:t>
+      </w:r>
+    </w:p>
+    <w:p>
+      <w:pPr>
+        <w:jc w:val="left"/>
+        <w:rPr>
+          <w:rFonts w:hint="eastAsia"/>
+        </w:rPr>
+      </w:pPr>
+      <w:r>
+        <w:tab/>
+      </w:r>
+      <w:r>
+        <w:rPr>
+          <w:rFonts w:hint="eastAsia"/>
+        </w:rPr>
+        <w:t>3</w:t>
+      </w:r>
+      <w:r>
+        <w:rPr>
+          <w:rFonts w:hint="eastAsia"/>
+        </w:rPr>
+        <w:t>）减去订单数量，如果库存不足，则</w:t>
+      </w:r>
+      <w:proofErr w:type="spellStart"/>
+      <w:r>
+        <w:rPr>
+          <w:rFonts w:hint="eastAsia"/>
+        </w:rPr>
+        <w:t>Stockout</w:t>
+      </w:r>
+      <w:proofErr w:type="spellEnd"/>
+      <w:r>
+        <w:rPr>
+          <w:rFonts w:hint="eastAsia"/>
+        </w:rPr>
+        <w:t>，发出警告</w:t>
       </w:r>
       <w:r>
         <w:rPr>
@@ -132,65 +719,941 @@
         </w:rPr>
         <w:t>，</w:t>
       </w:r>
-      <w:r>
-        <w:rPr>
-          <w:rFonts w:hint="eastAsia"/>
-        </w:rPr>
-        <w:t>周期补货或持续补货</w:t>
-      </w:r>
-      <w:r>
-        <w:rPr>
-          <w:rFonts w:hint="eastAsia"/>
-        </w:rPr>
-        <w:t>。</w:t>
-      </w:r>
-      <w:r>
-        <w:rPr>
-          <w:rFonts w:hint="eastAsia"/>
-        </w:rPr>
-        <w:t>在持续补货中</w:t>
-      </w:r>
-      <w:r>
-        <w:rPr>
-          <w:rFonts w:hint="eastAsia"/>
-        </w:rPr>
-        <w:t>，起定点最小值</w:t>
-      </w:r>
-      <w:r>
-        <w:rPr>
-          <w:rFonts w:hint="eastAsia"/>
-        </w:rPr>
-        <w:t>=</w:t>
-      </w:r>
-      <w:r>
-        <w:rPr>
-          <w:rFonts w:hint="eastAsia"/>
-        </w:rPr>
-        <w:t>交付期的预测销售量，到接收货物的那期，库存为</w:t>
-      </w:r>
-      <w:r>
-        <w:rPr>
-          <w:rFonts w:hint="eastAsia"/>
-        </w:rPr>
-        <w:t>0</w:t>
-      </w:r>
-      <w:r>
-        <w:rPr>
-          <w:rFonts w:hint="eastAsia"/>
-        </w:rPr>
-        <w:t>，订单数量应等于最佳定单数量；周期补货</w:t>
-      </w:r>
-      <w:bookmarkStart w:id="0" w:name="_GoBack"/>
-      <w:bookmarkEnd w:id="0"/>
+      <w:proofErr w:type="spellStart"/>
+      <w:r>
+        <w:rPr>
+          <w:rFonts w:hint="eastAsia"/>
+        </w:rPr>
+        <w:t>leadTime</w:t>
+      </w:r>
+      <w:proofErr w:type="spellEnd"/>
+      <w:r>
+        <w:rPr>
+          <w:rFonts w:hint="eastAsia"/>
+        </w:rPr>
+        <w:t>=0;</w:t>
+      </w:r>
+    </w:p>
+    <w:p>
+      <w:pPr>
+        <w:jc w:val="left"/>
+      </w:pPr>
+      <w:r>
+        <w:tab/>
+        <w:t xml:space="preserve">4)  </w:t>
+      </w:r>
+      <w:r>
+        <w:rPr>
+          <w:rFonts w:hint="eastAsia"/>
+        </w:rPr>
+        <w:t>进入持续补货模块，如果达到补货条件，则生成补货定单，并发送订单，等待订单回复，如</w:t>
+      </w:r>
+      <w:proofErr w:type="gramStart"/>
+      <w:r>
+        <w:rPr>
+          <w:rFonts w:hint="eastAsia"/>
+        </w:rPr>
+        <w:t>不</w:t>
+      </w:r>
+      <w:proofErr w:type="gramEnd"/>
+      <w:r>
+        <w:rPr>
+          <w:rFonts w:hint="eastAsia"/>
+        </w:rPr>
+        <w:t>足额，也发出警告。</w:t>
+      </w:r>
+      <w:r>
+        <w:rPr>
+          <w:rFonts w:hint="eastAsia"/>
+        </w:rPr>
+        <w:t xml:space="preserve"> </w:t>
+      </w:r>
+      <w:proofErr w:type="spellStart"/>
+      <w:proofErr w:type="gramStart"/>
+      <w:r>
+        <w:rPr>
+          <w:rFonts w:hint="eastAsia"/>
+        </w:rPr>
+        <w:t>l</w:t>
+      </w:r>
+      <w:r>
+        <w:t>eadTime</w:t>
+      </w:r>
+      <w:proofErr w:type="spellEnd"/>
+      <w:proofErr w:type="gramEnd"/>
+      <w:r>
+        <w:t xml:space="preserve"> = 3</w:t>
+      </w:r>
+    </w:p>
+    <w:p>
+      <w:pPr>
+        <w:jc w:val="left"/>
+      </w:pPr>
+    </w:p>
+    <w:p>
+      <w:pPr>
+        <w:jc w:val="left"/>
+      </w:pPr>
+      <w:r>
+        <w:rPr>
+          <w:rFonts w:hint="eastAsia"/>
+        </w:rPr>
+        <w:t>如果多级供应商，则批发商可以有上下游批发商</w:t>
+      </w:r>
+    </w:p>
+    <w:p>
+      <w:pPr>
+        <w:jc w:val="left"/>
+        <w:rPr>
+          <w:rFonts w:hint="eastAsia"/>
+        </w:rPr>
+      </w:pPr>
+    </w:p>
+    <w:p>
+      <w:pPr>
+        <w:jc w:val="left"/>
+      </w:pPr>
+      <w:r>
+        <w:rPr>
+          <w:rFonts w:hint="eastAsia"/>
+        </w:rPr>
+        <w:t>批发商每期：</w:t>
+      </w:r>
+      <w:r>
+        <w:rPr>
+          <w:rFonts w:hint="eastAsia"/>
+        </w:rPr>
+        <w:t>有零售商列表，和制造商</w:t>
+      </w:r>
     </w:p>
     <w:p>
       <w:pPr>
         <w:pStyle w:val="a3"/>
         <w:numPr>
           <w:ilvl w:val="0"/>
-          <w:numId w:val="1"/>
+          <w:numId w:val="2"/>
         </w:numPr>
         <w:ind w:firstLineChars="0"/>
+        <w:jc w:val="left"/>
+      </w:pPr>
+      <w:r>
+        <w:rPr>
+          <w:rFonts w:hint="eastAsia"/>
+        </w:rPr>
+        <w:t>检查是否有产品达到，有产品到达，则补充库存</w:t>
+      </w:r>
+    </w:p>
+    <w:p>
+      <w:pPr>
+        <w:pStyle w:val="a3"/>
+        <w:numPr>
+          <w:ilvl w:val="0"/>
+          <w:numId w:val="2"/>
+        </w:numPr>
+        <w:ind w:firstLineChars="0"/>
+        <w:jc w:val="left"/>
+      </w:pPr>
+      <w:r>
+        <w:rPr>
+          <w:rFonts w:hint="eastAsia"/>
+        </w:rPr>
+        <w:t>处理订单，</w:t>
+      </w:r>
+      <w:r>
+        <w:rPr>
+          <w:rFonts w:hint="eastAsia"/>
+        </w:rPr>
+        <w:t>当</w:t>
+      </w:r>
+      <w:proofErr w:type="gramStart"/>
+      <w:r>
+        <w:rPr>
+          <w:rFonts w:hint="eastAsia"/>
+        </w:rPr>
+        <w:t>不</w:t>
+      </w:r>
+      <w:proofErr w:type="gramEnd"/>
+      <w:r>
+        <w:rPr>
+          <w:rFonts w:hint="eastAsia"/>
+        </w:rPr>
+        <w:t>足额时，可以采取不同配额算法，</w:t>
+      </w:r>
+      <w:r>
+        <w:rPr>
+          <w:rFonts w:hint="eastAsia"/>
+        </w:rPr>
+        <w:t xml:space="preserve">- </w:t>
+      </w:r>
+      <w:r>
+        <w:rPr>
+          <w:rFonts w:hint="eastAsia"/>
+        </w:rPr>
+        <w:t>先来先得</w:t>
+      </w:r>
+      <w:r>
+        <w:rPr>
+          <w:rFonts w:hint="eastAsia"/>
+        </w:rPr>
+        <w:t xml:space="preserve"> </w:t>
+      </w:r>
+      <w:r>
+        <w:t>–</w:t>
+      </w:r>
+      <w:r>
+        <w:rPr>
+          <w:rFonts w:hint="eastAsia"/>
+        </w:rPr>
+        <w:t xml:space="preserve"> </w:t>
+      </w:r>
+      <w:r>
+        <w:rPr>
+          <w:rFonts w:hint="eastAsia"/>
+        </w:rPr>
+        <w:t>按比例配给</w:t>
+      </w:r>
+      <w:r>
+        <w:rPr>
+          <w:rFonts w:hint="eastAsia"/>
+        </w:rPr>
+        <w:t xml:space="preserve"> </w:t>
+      </w:r>
+      <w:r>
+        <w:t>–</w:t>
+      </w:r>
+      <w:r>
+        <w:rPr>
+          <w:rFonts w:hint="eastAsia"/>
+        </w:rPr>
+        <w:t xml:space="preserve"> </w:t>
+      </w:r>
+      <w:r>
+        <w:rPr>
+          <w:rFonts w:hint="eastAsia"/>
+        </w:rPr>
+        <w:t>按客户的性能，</w:t>
+      </w:r>
+      <w:r>
+        <w:rPr>
+          <w:rFonts w:hint="eastAsia"/>
+        </w:rPr>
+        <w:t xml:space="preserve"> </w:t>
+      </w:r>
+      <w:proofErr w:type="spellStart"/>
+      <w:r>
+        <w:rPr>
+          <w:rFonts w:hint="eastAsia"/>
+        </w:rPr>
+        <w:t>Stockout</w:t>
+      </w:r>
+      <w:proofErr w:type="spellEnd"/>
+      <w:r>
+        <w:rPr>
+          <w:rFonts w:hint="eastAsia"/>
+        </w:rPr>
+        <w:t>时发送警告。</w:t>
+      </w:r>
+    </w:p>
+    <w:p>
+      <w:pPr>
+        <w:pStyle w:val="a3"/>
+        <w:numPr>
+          <w:ilvl w:val="0"/>
+          <w:numId w:val="2"/>
+        </w:numPr>
+        <w:ind w:firstLineChars="0"/>
+        <w:jc w:val="left"/>
+      </w:pPr>
+      <w:r>
+        <w:rPr>
+          <w:rFonts w:hint="eastAsia"/>
+        </w:rPr>
+        <w:lastRenderedPageBreak/>
+        <w:t>进入持续补货模块，同零售商。</w:t>
+      </w:r>
+      <w:proofErr w:type="spellStart"/>
+      <w:r>
+        <w:rPr>
+          <w:rFonts w:hint="eastAsia"/>
+        </w:rPr>
+        <w:t>leadTime</w:t>
+      </w:r>
+      <w:proofErr w:type="spellEnd"/>
+      <w:r>
+        <w:rPr>
+          <w:rFonts w:hint="eastAsia"/>
+        </w:rPr>
+        <w:t xml:space="preserve"> = 10</w:t>
+      </w:r>
+    </w:p>
+    <w:p>
+      <w:pPr>
+        <w:jc w:val="left"/>
+      </w:pPr>
+      <w:r>
+        <w:rPr>
+          <w:rFonts w:hint="eastAsia"/>
+        </w:rPr>
+        <w:t>制造商每期：</w:t>
+      </w:r>
+      <w:r>
+        <w:rPr>
+          <w:rFonts w:hint="eastAsia"/>
+        </w:rPr>
+        <w:t>有批发商列表</w:t>
+      </w:r>
+    </w:p>
+    <w:p>
+      <w:pPr>
+        <w:pStyle w:val="a3"/>
+        <w:numPr>
+          <w:ilvl w:val="0"/>
+          <w:numId w:val="3"/>
+        </w:numPr>
+        <w:ind w:firstLineChars="0"/>
+        <w:jc w:val="left"/>
+      </w:pPr>
+      <w:r>
+        <w:rPr>
+          <w:rFonts w:hint="eastAsia"/>
+        </w:rPr>
+        <w:t>每期生产，生产由</w:t>
+      </w:r>
+      <w:r>
+        <w:rPr>
+          <w:rFonts w:hint="eastAsia"/>
+        </w:rPr>
+        <w:t>生产计划</w:t>
+      </w:r>
+      <w:r>
+        <w:rPr>
+          <w:rFonts w:hint="eastAsia"/>
+        </w:rPr>
+        <w:t>确定，补充库存</w:t>
+      </w:r>
+    </w:p>
+    <w:p>
+      <w:pPr>
+        <w:pStyle w:val="a3"/>
+        <w:numPr>
+          <w:ilvl w:val="0"/>
+          <w:numId w:val="3"/>
+        </w:numPr>
+        <w:ind w:firstLineChars="0"/>
+        <w:jc w:val="left"/>
+      </w:pPr>
+      <w:r>
+        <w:rPr>
+          <w:rFonts w:hint="eastAsia"/>
+        </w:rPr>
+        <w:t>处理订单，当</w:t>
+      </w:r>
+      <w:proofErr w:type="gramStart"/>
+      <w:r>
+        <w:rPr>
+          <w:rFonts w:hint="eastAsia"/>
+        </w:rPr>
+        <w:t>不</w:t>
+      </w:r>
+      <w:proofErr w:type="gramEnd"/>
+      <w:r>
+        <w:rPr>
+          <w:rFonts w:hint="eastAsia"/>
+        </w:rPr>
+        <w:t>足额时，可以采取不同配额算法，</w:t>
+      </w:r>
+      <w:r>
+        <w:rPr>
+          <w:rFonts w:hint="eastAsia"/>
+        </w:rPr>
+        <w:t xml:space="preserve">- </w:t>
+      </w:r>
+      <w:r>
+        <w:rPr>
+          <w:rFonts w:hint="eastAsia"/>
+        </w:rPr>
+        <w:t>先来先得</w:t>
+      </w:r>
+      <w:r>
+        <w:rPr>
+          <w:rFonts w:hint="eastAsia"/>
+        </w:rPr>
+        <w:t xml:space="preserve"> </w:t>
+      </w:r>
+      <w:r>
+        <w:t>–</w:t>
+      </w:r>
+      <w:r>
+        <w:rPr>
+          <w:rFonts w:hint="eastAsia"/>
+        </w:rPr>
+        <w:t xml:space="preserve"> </w:t>
+      </w:r>
+      <w:r>
+        <w:rPr>
+          <w:rFonts w:hint="eastAsia"/>
+        </w:rPr>
+        <w:t>按比例配给</w:t>
+      </w:r>
+      <w:r>
+        <w:rPr>
+          <w:rFonts w:hint="eastAsia"/>
+        </w:rPr>
+        <w:t xml:space="preserve"> </w:t>
+      </w:r>
+      <w:r>
+        <w:t>–</w:t>
+      </w:r>
+      <w:r>
+        <w:rPr>
+          <w:rFonts w:hint="eastAsia"/>
+        </w:rPr>
+        <w:t xml:space="preserve"> </w:t>
+      </w:r>
+      <w:r>
+        <w:rPr>
+          <w:rFonts w:hint="eastAsia"/>
+        </w:rPr>
+        <w:t>按客户的性能，</w:t>
+      </w:r>
+    </w:p>
+    <w:p>
+      <w:pPr>
+        <w:pStyle w:val="a3"/>
+        <w:numPr>
+          <w:ilvl w:val="0"/>
+          <w:numId w:val="3"/>
+        </w:numPr>
+        <w:ind w:firstLineChars="0"/>
+        <w:jc w:val="left"/>
+        <w:rPr>
+          <w:rFonts w:hint="eastAsia"/>
+        </w:rPr>
+      </w:pPr>
+      <w:r>
+        <w:rPr>
+          <w:rFonts w:hint="eastAsia"/>
+        </w:rPr>
+        <w:t>持续检查阶段，如调整生产计划，则有提前期问题，</w:t>
+      </w:r>
+      <w:proofErr w:type="spellStart"/>
+      <w:r>
+        <w:rPr>
+          <w:rFonts w:hint="eastAsia"/>
+        </w:rPr>
+        <w:t>leadTime</w:t>
+      </w:r>
+      <w:proofErr w:type="spellEnd"/>
+      <w:r>
+        <w:rPr>
+          <w:rFonts w:hint="eastAsia"/>
+        </w:rPr>
+        <w:t>=30</w:t>
+      </w:r>
+      <w:r>
+        <w:tab/>
+      </w:r>
+    </w:p>
+    <w:p>
+      <w:pPr>
+        <w:jc w:val="left"/>
+        <w:rPr>
+          <w:rFonts w:hint="eastAsia"/>
+        </w:rPr>
+      </w:pPr>
+    </w:p>
+    <w:p>
+      <w:pPr>
+        <w:jc w:val="left"/>
+      </w:pPr>
+      <w:r>
+        <w:rPr>
+          <w:rFonts w:hint="eastAsia"/>
+        </w:rPr>
+        <w:t>企业</w:t>
+      </w:r>
+      <w:r>
+        <w:rPr>
+          <w:rFonts w:hint="eastAsia"/>
+        </w:rPr>
+        <w:t>Company</w:t>
+      </w:r>
+      <w:r>
+        <w:rPr>
+          <w:rFonts w:hint="eastAsia"/>
+        </w:rPr>
+        <w:t>，</w:t>
+      </w:r>
+      <w:proofErr w:type="spellStart"/>
+      <w:r>
+        <w:rPr>
+          <w:rFonts w:hint="eastAsia"/>
+        </w:rPr>
+        <w:t>IS</w:t>
+      </w:r>
+      <w:r>
+        <w:t>eller</w:t>
+      </w:r>
+      <w:proofErr w:type="spellEnd"/>
+      <w:r>
+        <w:rPr>
+          <w:rFonts w:hint="eastAsia"/>
+        </w:rPr>
+        <w:t xml:space="preserve"> </w:t>
+      </w:r>
+      <w:r>
+        <w:rPr>
+          <w:rFonts w:hint="eastAsia"/>
+        </w:rPr>
+        <w:t>有订单处理</w:t>
+      </w:r>
+      <w:r>
+        <w:rPr>
+          <w:rFonts w:hint="eastAsia"/>
+        </w:rPr>
+        <w:t>，批发商和制造商；</w:t>
+      </w:r>
+      <w:proofErr w:type="spellStart"/>
+      <w:r>
+        <w:rPr>
+          <w:rFonts w:hint="eastAsia"/>
+        </w:rPr>
+        <w:t>IBuyer</w:t>
+      </w:r>
+      <w:proofErr w:type="spellEnd"/>
+      <w:r>
+        <w:rPr>
+          <w:rFonts w:hint="eastAsia"/>
+        </w:rPr>
+        <w:t xml:space="preserve">　有相同的补货策略。</w:t>
+      </w:r>
+    </w:p>
+    <w:p>
+      <w:pPr>
+        <w:jc w:val="left"/>
+      </w:pPr>
+    </w:p>
+    <w:p>
+      <w:pPr>
+        <w:jc w:val="left"/>
+        <w:rPr>
+          <w:rFonts w:hint="eastAsia"/>
+        </w:rPr>
+      </w:pPr>
+      <w:r>
+        <w:rPr>
+          <w:rFonts w:hint="eastAsia"/>
+        </w:rPr>
+        <w:t>抽象企业的模型：产品接收，订单处理，和补货</w:t>
+      </w:r>
+    </w:p>
+    <w:p>
+      <w:pPr>
+        <w:jc w:val="left"/>
+        <w:rPr>
+          <w:rFonts w:hint="eastAsia"/>
+        </w:rPr>
+      </w:pPr>
+    </w:p>
+    <w:p>
+      <w:pPr>
+        <w:jc w:val="left"/>
+      </w:pPr>
+      <w:r>
+        <w:rPr>
+          <w:rFonts w:hint="eastAsia"/>
+        </w:rPr>
+        <w:t>设计：</w:t>
+      </w:r>
+    </w:p>
+    <w:p>
+      <w:pPr>
+        <w:jc w:val="left"/>
+        <w:rPr>
+          <w:rFonts w:hint="eastAsia"/>
+        </w:rPr>
+      </w:pPr>
+      <w:r>
+        <w:rPr>
+          <w:rFonts w:hint="eastAsia"/>
+        </w:rPr>
+        <w:t xml:space="preserve">Retailer/Wholesaler:   </w:t>
+      </w:r>
+      <w:r>
+        <w:tab/>
+      </w:r>
+      <w:r>
+        <w:tab/>
+      </w:r>
+      <w:r>
+        <w:rPr>
+          <w:rFonts w:hint="eastAsia"/>
+        </w:rPr>
+        <w:t>1)</w:t>
+      </w:r>
+      <w:r>
+        <w:rPr>
+          <w:rFonts w:hint="eastAsia"/>
+        </w:rPr>
+        <w:t xml:space="preserve">　</w:t>
+      </w:r>
+      <w:r>
+        <w:tab/>
+      </w:r>
+      <w:r>
+        <w:rPr>
+          <w:rFonts w:hint="eastAsia"/>
+        </w:rPr>
+        <w:t>检查是否有货物到达，有货物到达，则库存增加相应数量</w:t>
+      </w:r>
+    </w:p>
+    <w:p>
+      <w:pPr>
+        <w:jc w:val="left"/>
+      </w:pPr>
+      <w:r>
+        <w:rPr>
+          <w:rFonts w:hint="eastAsia"/>
+        </w:rPr>
+        <w:t>Manufacturer:</w:t>
+      </w:r>
+      <w:r>
+        <w:rPr>
+          <w:rFonts w:hint="eastAsia"/>
+        </w:rPr>
+        <w:tab/>
+      </w:r>
+      <w:r>
+        <w:rPr>
+          <w:rFonts w:hint="eastAsia"/>
+        </w:rPr>
+        <w:tab/>
+      </w:r>
+      <w:r>
+        <w:rPr>
+          <w:rFonts w:hint="eastAsia"/>
+        </w:rPr>
+        <w:tab/>
+      </w:r>
+      <w:r>
+        <w:tab/>
+      </w:r>
+      <w:r>
+        <w:rPr>
+          <w:rFonts w:hint="eastAsia"/>
+        </w:rPr>
+        <w:t>1)</w:t>
+      </w:r>
+      <w:r>
+        <w:tab/>
+      </w:r>
+      <w:r>
+        <w:rPr>
+          <w:rFonts w:hint="eastAsia"/>
+        </w:rPr>
+        <w:t>按计划生产</w:t>
+      </w:r>
+      <w:proofErr w:type="spellStart"/>
+      <w:r>
+        <w:rPr>
+          <w:rFonts w:hint="eastAsia"/>
+        </w:rPr>
+        <w:t>production</w:t>
+      </w:r>
+      <w:r>
+        <w:t>Plan.produce</w:t>
+      </w:r>
+      <w:proofErr w:type="spellEnd"/>
+      <w:r>
+        <w:t>()</w:t>
+      </w:r>
+      <w:r>
+        <w:rPr>
+          <w:rFonts w:hint="eastAsia"/>
+        </w:rPr>
+        <w:t>，库存增加相应数量</w:t>
+      </w:r>
+    </w:p>
+    <w:p>
+      <w:pPr>
+        <w:jc w:val="left"/>
+        <w:rPr>
+          <w:rFonts w:hint="eastAsia"/>
+        </w:rPr>
+      </w:pPr>
+    </w:p>
+    <w:p>
+      <w:pPr>
+        <w:jc w:val="left"/>
+      </w:pPr>
+      <w:r>
+        <w:rPr>
+          <w:rFonts w:hint="eastAsia"/>
+        </w:rPr>
+        <w:t>Wholesaler/Manufacturer</w:t>
+      </w:r>
+      <w:r>
+        <w:tab/>
+        <w:t xml:space="preserve">2) </w:t>
+      </w:r>
+      <w:r>
+        <w:tab/>
+      </w:r>
+      <w:r>
+        <w:rPr>
+          <w:rFonts w:hint="eastAsia"/>
+        </w:rPr>
+        <w:t>循环处理订单，</w:t>
+      </w:r>
+      <w:r>
+        <w:rPr>
+          <w:rFonts w:hint="eastAsia"/>
+        </w:rPr>
+        <w:t>反馈订单，</w:t>
+      </w:r>
+      <w:r>
+        <w:rPr>
+          <w:rFonts w:hint="eastAsia"/>
+        </w:rPr>
+        <w:t>交付运输，直到全部订单处理完毕</w:t>
+      </w:r>
+    </w:p>
+    <w:p>
+      <w:pPr>
+        <w:jc w:val="left"/>
+      </w:pPr>
+      <w:r>
+        <w:t>Retailer</w:t>
+      </w:r>
+      <w:r>
+        <w:tab/>
+      </w:r>
+      <w:r>
+        <w:tab/>
+      </w:r>
+      <w:r>
+        <w:tab/>
+      </w:r>
+      <w:r>
+        <w:tab/>
+      </w:r>
+      <w:r>
+        <w:tab/>
+        <w:t xml:space="preserve">2) </w:t>
+      </w:r>
+      <w:r>
+        <w:tab/>
+      </w:r>
+      <w:r>
+        <w:rPr>
+          <w:rFonts w:hint="eastAsia"/>
+        </w:rPr>
+        <w:t>订单量是外生的，</w:t>
+      </w:r>
+      <w:proofErr w:type="spellStart"/>
+      <w:r>
+        <w:rPr>
+          <w:rFonts w:hint="eastAsia"/>
+        </w:rPr>
+        <w:t>orderGenerator.generate</w:t>
+      </w:r>
+      <w:proofErr w:type="spellEnd"/>
+      <w:r>
+        <w:rPr>
+          <w:rFonts w:hint="eastAsia"/>
+        </w:rPr>
+        <w:t>()</w:t>
+      </w:r>
+      <w:r>
+        <w:rPr>
+          <w:rFonts w:hint="eastAsia"/>
+        </w:rPr>
+        <w:t>，没有运输</w:t>
+      </w:r>
+    </w:p>
+    <w:p>
+      <w:pPr>
+        <w:jc w:val="left"/>
+      </w:pPr>
+    </w:p>
+    <w:p>
+      <w:pPr>
+        <w:jc w:val="left"/>
+      </w:pPr>
+      <w:bookmarkStart w:id="0" w:name="_GoBack"/>
+      <w:bookmarkEnd w:id="0"/>
+      <w:r>
+        <w:rPr>
+          <w:rFonts w:hint="eastAsia"/>
+        </w:rPr>
+        <w:t>Retailer/Wholesaler</w:t>
+      </w:r>
+      <w:r>
+        <w:rPr>
+          <w:rFonts w:hint="eastAsia"/>
+        </w:rPr>
+        <w:t>：</w:t>
+      </w:r>
+      <w:r>
+        <w:tab/>
+      </w:r>
+      <w:r>
+        <w:tab/>
+      </w:r>
+      <w:r>
+        <w:rPr>
+          <w:rFonts w:hint="eastAsia"/>
+        </w:rPr>
+        <w:t>3)</w:t>
+      </w:r>
+      <w:r>
+        <w:rPr>
+          <w:rFonts w:hint="eastAsia"/>
+        </w:rPr>
+        <w:tab/>
+      </w:r>
+      <w:r>
+        <w:rPr>
+          <w:rFonts w:hint="eastAsia"/>
+        </w:rPr>
+        <w:t>持续补货，</w:t>
+      </w:r>
+      <w:r>
+        <w:rPr>
+          <w:rFonts w:hint="eastAsia"/>
+        </w:rPr>
+        <w:t>如需补货发补货订单，等待订单反馈，结束。</w:t>
+      </w:r>
+    </w:p>
+    <w:p>
+      <w:pPr>
+        <w:ind w:left="2100" w:firstLine="420"/>
+        <w:jc w:val="left"/>
+        <w:rPr>
+          <w:rFonts w:hint="eastAsia"/>
+        </w:rPr>
+      </w:pPr>
+      <w:r>
+        <w:rPr>
+          <w:rFonts w:hint="eastAsia"/>
+        </w:rPr>
+        <w:t>3)</w:t>
+      </w:r>
+      <w:r>
+        <w:tab/>
+      </w:r>
+      <w:r>
+        <w:rPr>
+          <w:rFonts w:hint="eastAsia"/>
+        </w:rPr>
+        <w:t>持续检查，确定是否需要调整生产计划，提交调整的生产计划</w:t>
+      </w:r>
+    </w:p>
+    <w:p>
+      <w:pPr>
+        <w:jc w:val="left"/>
+      </w:pPr>
+    </w:p>
+    <w:p>
+      <w:pPr>
+        <w:jc w:val="left"/>
+      </w:pPr>
+      <w:r>
+        <w:rPr>
+          <w:rFonts w:hint="eastAsia"/>
+        </w:rPr>
+        <w:t>Shipper:</w:t>
+      </w:r>
+      <w:r>
+        <w:rPr>
+          <w:rFonts w:hint="eastAsia"/>
+        </w:rPr>
+        <w:tab/>
+      </w:r>
+      <w:r>
+        <w:rPr>
+          <w:rFonts w:hint="eastAsia"/>
+        </w:rPr>
+        <w:tab/>
+      </w:r>
+      <w:r>
+        <w:rPr>
+          <w:rFonts w:hint="eastAsia"/>
+        </w:rPr>
+        <w:tab/>
+      </w:r>
+      <w:r>
+        <w:rPr>
+          <w:rFonts w:hint="eastAsia"/>
+        </w:rPr>
+        <w:tab/>
+      </w:r>
+      <w:r>
+        <w:rPr>
+          <w:rFonts w:hint="eastAsia"/>
+        </w:rPr>
+        <w:tab/>
+      </w:r>
+      <w:r>
+        <w:t xml:space="preserve">1) </w:t>
+      </w:r>
+      <w:r>
+        <w:tab/>
+      </w:r>
+      <w:r>
+        <w:rPr>
+          <w:rFonts w:hint="eastAsia"/>
+        </w:rPr>
+        <w:t>每期开始检查是否有当期要交付的货物，如有立即交付</w:t>
+      </w:r>
+    </w:p>
+    <w:p>
+      <w:pPr>
+        <w:jc w:val="left"/>
+      </w:pPr>
+      <w:r>
+        <w:tab/>
+      </w:r>
+      <w:r>
+        <w:tab/>
+      </w:r>
+      <w:r>
+        <w:tab/>
+      </w:r>
+      <w:r>
+        <w:tab/>
+      </w:r>
+      <w:r>
+        <w:tab/>
+      </w:r>
+      <w:r>
+        <w:tab/>
+      </w:r>
+      <w:r>
+        <w:rPr>
+          <w:rFonts w:hint="eastAsia"/>
+        </w:rPr>
+        <w:t>2)</w:t>
+      </w:r>
+      <w:r>
+        <w:rPr>
+          <w:rFonts w:hint="eastAsia"/>
+        </w:rPr>
+        <w:tab/>
+      </w:r>
+      <w:r>
+        <w:rPr>
+          <w:rFonts w:hint="eastAsia"/>
+        </w:rPr>
+        <w:t>接收运输指令</w:t>
+      </w:r>
+    </w:p>
+    <w:p>
+      <w:pPr>
+        <w:jc w:val="left"/>
+        <w:rPr>
+          <w:rFonts w:hint="eastAsia"/>
+        </w:rPr>
       </w:pPr>
     </w:p>
     <w:sectPr>
@@ -206,16 +1669,16 @@
 <file path=word/numbering.xml><?xml version="1.0" encoding="utf-8"?>
 <w:numbering xmlns:wpc="http://schemas.microsoft.com/office/word/2010/wordprocessingCanvas" xmlns:mc="http://schemas.openxmlformats.org/markup-compatibility/2006" xmlns:o="urn:schemas-microsoft-com:office:office" xmlns:r="http://schemas.openxmlformats.org/officeDocument/2006/relationships" xmlns:m="http://schemas.openxmlformats.org/officeDocument/2006/math" xmlns:v="urn:schemas-microsoft-com:vml" xmlns:wp14="http://schemas.microsoft.com/office/word/2010/wordprocessingDrawing" xmlns:wp="http://schemas.openxmlformats.org/drawingml/2006/wordprocessingDrawing" xmlns:w10="urn:schemas-microsoft-com:office:word" xmlns:w="http://schemas.openxmlformats.org/wordprocessingml/2006/main" xmlns:w14="http://schemas.microsoft.com/office/word/2010/wordml" xmlns:w15="http://schemas.microsoft.com/office/word/2012/wordml" xmlns:wpg="http://schemas.microsoft.com/office/word/2010/wordprocessingGroup" xmlns:wpi="http://schemas.microsoft.com/office/word/2010/wordprocessingInk" xmlns:wne="http://schemas.microsoft.com/office/word/2006/wordml" xmlns:wps="http://schemas.microsoft.com/office/word/2010/wordprocessingShape" mc:Ignorable="w14 w15 wp14">
   <w:abstractNum w:abstractNumId="0" w15:restartNumberingAfterBreak="0">
-    <w:nsid w:val="5C056821"/>
+    <w:nsid w:val="31DD1988"/>
     <w:multiLevelType w:val="hybridMultilevel"/>
-    <w:tmpl w:val="5E265FB2"/>
-    <w:lvl w:ilvl="0" w:tplc="3A9CBDA0">
+    <w:tmpl w:val="B6A462C2"/>
+    <w:lvl w:ilvl="0" w:tplc="17103A72">
       <w:start w:val="1"/>
       <w:numFmt w:val="decimal"/>
-      <w:lvlText w:val="%1)"/>
+      <w:lvlText w:val="%1）"/>
       <w:lvlJc w:val="left"/>
       <w:pPr>
-        <w:ind w:left="360" w:hanging="360"/>
+        <w:ind w:left="780" w:hanging="360"/>
       </w:pPr>
       <w:rPr>
         <w:rFonts w:hint="default"/>
@@ -227,7 +1690,7 @@
       <w:lvlText w:val="%2)"/>
       <w:lvlJc w:val="left"/>
       <w:pPr>
-        <w:ind w:left="840" w:hanging="420"/>
+        <w:ind w:left="1260" w:hanging="420"/>
       </w:pPr>
     </w:lvl>
     <w:lvl w:ilvl="2" w:tplc="0409001B" w:tentative="1">
@@ -236,7 +1699,7 @@
       <w:lvlText w:val="%3."/>
       <w:lvlJc w:val="right"/>
       <w:pPr>
-        <w:ind w:left="1260" w:hanging="420"/>
+        <w:ind w:left="1680" w:hanging="420"/>
       </w:pPr>
     </w:lvl>
     <w:lvl w:ilvl="3" w:tplc="0409000F" w:tentative="1">
@@ -245,7 +1708,7 @@
       <w:lvlText w:val="%4."/>
       <w:lvlJc w:val="left"/>
       <w:pPr>
-        <w:ind w:left="1680" w:hanging="420"/>
+        <w:ind w:left="2100" w:hanging="420"/>
       </w:pPr>
     </w:lvl>
     <w:lvl w:ilvl="4" w:tplc="04090019" w:tentative="1">
@@ -254,7 +1717,7 @@
       <w:lvlText w:val="%5)"/>
       <w:lvlJc w:val="left"/>
       <w:pPr>
-        <w:ind w:left="2100" w:hanging="420"/>
+        <w:ind w:left="2520" w:hanging="420"/>
       </w:pPr>
     </w:lvl>
     <w:lvl w:ilvl="5" w:tplc="0409001B" w:tentative="1">
@@ -263,7 +1726,7 @@
       <w:lvlText w:val="%6."/>
       <w:lvlJc w:val="right"/>
       <w:pPr>
-        <w:ind w:left="2520" w:hanging="420"/>
+        <w:ind w:left="2940" w:hanging="420"/>
       </w:pPr>
     </w:lvl>
     <w:lvl w:ilvl="6" w:tplc="0409000F" w:tentative="1">
@@ -272,7 +1735,7 @@
       <w:lvlText w:val="%7."/>
       <w:lvlJc w:val="left"/>
       <w:pPr>
-        <w:ind w:left="2940" w:hanging="420"/>
+        <w:ind w:left="3360" w:hanging="420"/>
       </w:pPr>
     </w:lvl>
     <w:lvl w:ilvl="7" w:tplc="04090019" w:tentative="1">
@@ -281,7 +1744,7 @@
       <w:lvlText w:val="%8)"/>
       <w:lvlJc w:val="left"/>
       <w:pPr>
-        <w:ind w:left="3360" w:hanging="420"/>
+        <w:ind w:left="3780" w:hanging="420"/>
       </w:pPr>
     </w:lvl>
     <w:lvl w:ilvl="8" w:tplc="0409001B" w:tentative="1">
@@ -290,12 +1753,196 @@
       <w:lvlText w:val="%9."/>
       <w:lvlJc w:val="right"/>
       <w:pPr>
+        <w:ind w:left="4200" w:hanging="420"/>
+      </w:pPr>
+    </w:lvl>
+  </w:abstractNum>
+  <w:abstractNum w:abstractNumId="1" w15:restartNumberingAfterBreak="0">
+    <w:nsid w:val="5C056821"/>
+    <w:multiLevelType w:val="hybridMultilevel"/>
+    <w:tmpl w:val="5E265FB2"/>
+    <w:lvl w:ilvl="0" w:tplc="3A9CBDA0">
+      <w:start w:val="1"/>
+      <w:numFmt w:val="decimal"/>
+      <w:lvlText w:val="%1)"/>
+      <w:lvlJc w:val="left"/>
+      <w:pPr>
+        <w:ind w:left="360" w:hanging="360"/>
+      </w:pPr>
+      <w:rPr>
+        <w:rFonts w:hint="default"/>
+      </w:rPr>
+    </w:lvl>
+    <w:lvl w:ilvl="1" w:tplc="04090019">
+      <w:start w:val="1"/>
+      <w:numFmt w:val="lowerLetter"/>
+      <w:lvlText w:val="%2)"/>
+      <w:lvlJc w:val="left"/>
+      <w:pPr>
+        <w:ind w:left="840" w:hanging="420"/>
+      </w:pPr>
+    </w:lvl>
+    <w:lvl w:ilvl="2" w:tplc="0409001B">
+      <w:start w:val="1"/>
+      <w:numFmt w:val="lowerRoman"/>
+      <w:lvlText w:val="%3."/>
+      <w:lvlJc w:val="right"/>
+      <w:pPr>
+        <w:ind w:left="1260" w:hanging="420"/>
+      </w:pPr>
+    </w:lvl>
+    <w:lvl w:ilvl="3" w:tplc="0409000F">
+      <w:start w:val="1"/>
+      <w:numFmt w:val="decimal"/>
+      <w:lvlText w:val="%4."/>
+      <w:lvlJc w:val="left"/>
+      <w:pPr>
+        <w:ind w:left="1680" w:hanging="420"/>
+      </w:pPr>
+    </w:lvl>
+    <w:lvl w:ilvl="4" w:tplc="04090019">
+      <w:start w:val="1"/>
+      <w:numFmt w:val="lowerLetter"/>
+      <w:lvlText w:val="%5)"/>
+      <w:lvlJc w:val="left"/>
+      <w:pPr>
+        <w:ind w:left="2100" w:hanging="420"/>
+      </w:pPr>
+    </w:lvl>
+    <w:lvl w:ilvl="5" w:tplc="0409001B">
+      <w:start w:val="1"/>
+      <w:numFmt w:val="lowerRoman"/>
+      <w:lvlText w:val="%6."/>
+      <w:lvlJc w:val="right"/>
+      <w:pPr>
+        <w:ind w:left="2520" w:hanging="420"/>
+      </w:pPr>
+    </w:lvl>
+    <w:lvl w:ilvl="6" w:tplc="0409000F">
+      <w:start w:val="1"/>
+      <w:numFmt w:val="decimal"/>
+      <w:lvlText w:val="%7."/>
+      <w:lvlJc w:val="left"/>
+      <w:pPr>
+        <w:ind w:left="2940" w:hanging="420"/>
+      </w:pPr>
+    </w:lvl>
+    <w:lvl w:ilvl="7" w:tplc="04090019" w:tentative="1">
+      <w:start w:val="1"/>
+      <w:numFmt w:val="lowerLetter"/>
+      <w:lvlText w:val="%8)"/>
+      <w:lvlJc w:val="left"/>
+      <w:pPr>
+        <w:ind w:left="3360" w:hanging="420"/>
+      </w:pPr>
+    </w:lvl>
+    <w:lvl w:ilvl="8" w:tplc="0409001B" w:tentative="1">
+      <w:start w:val="1"/>
+      <w:numFmt w:val="lowerRoman"/>
+      <w:lvlText w:val="%9."/>
+      <w:lvlJc w:val="right"/>
+      <w:pPr>
+        <w:ind w:left="3780" w:hanging="420"/>
+      </w:pPr>
+    </w:lvl>
+  </w:abstractNum>
+  <w:abstractNum w:abstractNumId="2" w15:restartNumberingAfterBreak="0">
+    <w:nsid w:val="74134715"/>
+    <w:multiLevelType w:val="hybridMultilevel"/>
+    <w:tmpl w:val="C1568FB6"/>
+    <w:lvl w:ilvl="0" w:tplc="58D2EEB8">
+      <w:start w:val="1"/>
+      <w:numFmt w:val="decimal"/>
+      <w:lvlText w:val="%1）"/>
+      <w:lvlJc w:val="left"/>
+      <w:pPr>
+        <w:ind w:left="360" w:hanging="360"/>
+      </w:pPr>
+      <w:rPr>
+        <w:rFonts w:hint="default"/>
+      </w:rPr>
+    </w:lvl>
+    <w:lvl w:ilvl="1" w:tplc="04090019" w:tentative="1">
+      <w:start w:val="1"/>
+      <w:numFmt w:val="lowerLetter"/>
+      <w:lvlText w:val="%2)"/>
+      <w:lvlJc w:val="left"/>
+      <w:pPr>
+        <w:ind w:left="840" w:hanging="420"/>
+      </w:pPr>
+    </w:lvl>
+    <w:lvl w:ilvl="2" w:tplc="0409001B" w:tentative="1">
+      <w:start w:val="1"/>
+      <w:numFmt w:val="lowerRoman"/>
+      <w:lvlText w:val="%3."/>
+      <w:lvlJc w:val="right"/>
+      <w:pPr>
+        <w:ind w:left="1260" w:hanging="420"/>
+      </w:pPr>
+    </w:lvl>
+    <w:lvl w:ilvl="3" w:tplc="0409000F" w:tentative="1">
+      <w:start w:val="1"/>
+      <w:numFmt w:val="decimal"/>
+      <w:lvlText w:val="%4."/>
+      <w:lvlJc w:val="left"/>
+      <w:pPr>
+        <w:ind w:left="1680" w:hanging="420"/>
+      </w:pPr>
+    </w:lvl>
+    <w:lvl w:ilvl="4" w:tplc="04090019" w:tentative="1">
+      <w:start w:val="1"/>
+      <w:numFmt w:val="lowerLetter"/>
+      <w:lvlText w:val="%5)"/>
+      <w:lvlJc w:val="left"/>
+      <w:pPr>
+        <w:ind w:left="2100" w:hanging="420"/>
+      </w:pPr>
+    </w:lvl>
+    <w:lvl w:ilvl="5" w:tplc="0409001B" w:tentative="1">
+      <w:start w:val="1"/>
+      <w:numFmt w:val="lowerRoman"/>
+      <w:lvlText w:val="%6."/>
+      <w:lvlJc w:val="right"/>
+      <w:pPr>
+        <w:ind w:left="2520" w:hanging="420"/>
+      </w:pPr>
+    </w:lvl>
+    <w:lvl w:ilvl="6" w:tplc="0409000F" w:tentative="1">
+      <w:start w:val="1"/>
+      <w:numFmt w:val="decimal"/>
+      <w:lvlText w:val="%7."/>
+      <w:lvlJc w:val="left"/>
+      <w:pPr>
+        <w:ind w:left="2940" w:hanging="420"/>
+      </w:pPr>
+    </w:lvl>
+    <w:lvl w:ilvl="7" w:tplc="04090019" w:tentative="1">
+      <w:start w:val="1"/>
+      <w:numFmt w:val="lowerLetter"/>
+      <w:lvlText w:val="%8)"/>
+      <w:lvlJc w:val="left"/>
+      <w:pPr>
+        <w:ind w:left="3360" w:hanging="420"/>
+      </w:pPr>
+    </w:lvl>
+    <w:lvl w:ilvl="8" w:tplc="0409001B" w:tentative="1">
+      <w:start w:val="1"/>
+      <w:numFmt w:val="lowerRoman"/>
+      <w:lvlText w:val="%9."/>
+      <w:lvlJc w:val="right"/>
+      <w:pPr>
         <w:ind w:left="3780" w:hanging="420"/>
       </w:pPr>
     </w:lvl>
   </w:abstractNum>
   <w:num w:numId="1">
+    <w:abstractNumId w:val="1"/>
+  </w:num>
+  <w:num w:numId="2">
     <w:abstractNumId w:val="0"/>
+  </w:num>
+  <w:num w:numId="3">
+    <w:abstractNumId w:val="2"/>
   </w:num>
 </w:numbering>
 </file>

</xml_diff>